<commit_message>
neuer Inhalt auf dem Schmierzettel
</commit_message>
<xml_diff>
--- a/Texte_Schmierzettel.docx
+++ b/Texte_Schmierzettel.docx
@@ -7309,38 +7309,136 @@
         </w:r>
       </w:hyperlink>
     </w:p>
-    <w:bookmarkStart w:id="0" w:name="_GoBack"/>
+    <w:p>
+      <w:hyperlink r:id="rId10" w:history="1">
+        <w:r>
+          <w:rPr>
+            <w:rStyle w:val="Hyperlink"/>
+          </w:rPr>
+          <w:t>https://de.wikipedia.org/wiki/Apple_iOS</w:t>
+        </w:r>
+      </w:hyperlink>
+    </w:p>
+    <w:p>
+      <w:hyperlink r:id="rId11" w:history="1">
+        <w:r>
+          <w:rPr>
+            <w:rStyle w:val="Hyperlink"/>
+          </w:rPr>
+          <w:t>http://www.imore.com/ios-version-codenames</w:t>
+        </w:r>
+      </w:hyperlink>
+    </w:p>
+    <w:p/>
+    <w:p/>
+    <w:p/>
     <w:p>
       <w:r>
-        <w:fldChar w:fldCharType="begin"/>
+        <w:t>\</w:t>
       </w:r>
+      <w:proofErr w:type="spellStart"/>
       <w:r>
-        <w:instrText xml:space="preserve"> HYPERLINK "</w:instrText>
+        <w:t>chapter</w:t>
       </w:r>
+      <w:proofErr w:type="spellEnd"/>
       <w:r>
-        <w:instrText>https://de.wikipedia.org/wiki/Apple_iOS</w:instrText>
-      </w:r>
-      <w:r>
-        <w:instrText xml:space="preserve">" </w:instrText>
-      </w:r>
-      <w:r>
-        <w:fldChar w:fldCharType="separate"/>
-      </w:r>
-      <w:r>
-        <w:rPr>
-          <w:rStyle w:val="Hyperlink"/>
-        </w:rPr>
-        <w:t>https://de.wikipedia.org/wiki/Apple_iOS</w:t>
-      </w:r>
-      <w:r>
-        <w:fldChar w:fldCharType="end"/>
+        <w:t>{Native Softwareentwicklung}</w:t>
       </w:r>
     </w:p>
     <w:p>
       <w:r>
-        <w:t>http://www.imore.com/ios-version-codenames</w:t>
+        <w:t>Softwareentwicklung für ein bestimmtes System wird als nativ(</w:t>
       </w:r>
+      <w:proofErr w:type="spellStart"/>
+      <w:r>
+        <w:t>FUßNOTE</w:t>
+      </w:r>
+      <w:proofErr w:type="spellEnd"/>
+      <w:r>
+        <w:t>: lat. angeboren, natürlich) bezeichnet. Hier sind Dateiform</w:t>
+      </w:r>
+      <w:r>
+        <w:t>ate, Programmiersprachen, Hardware, Entwicklungsumgebungen und Kompilierung genau an die Zielplattform angepass</w:t>
+      </w:r>
+      <w:r>
+        <w:t>t. Nativer Code ist in der Lage</w:t>
+      </w:r>
+      <w:r>
+        <w:t xml:space="preserve"> alle individuellen </w:t>
+      </w:r>
+      <w:r>
+        <w:t>Eigenschaften einer Zielplattform anzusprechen, ohne dabei eine eventuelle Portierbarkeit zu berücksichtigen.</w:t>
+      </w:r>
+    </w:p>
+    <w:p>
+      <w:r>
+        <w:t>Quellen:</w:t>
+      </w:r>
+    </w:p>
+    <w:p>
+      <w:r>
+        <w:t>http://www.encyclopedia.com/doc/1O11-nativesoftware.html</w:t>
+      </w:r>
+    </w:p>
+    <w:p>
+      <w:r>
+        <w:t>Welche Anforderungen iOS, Android und Windows Phone bezüglich nativer Entwicklung voraussetzen, soll in diesem Kapitel näher erläutert werden.</w:t>
+      </w:r>
+    </w:p>
+    <w:p/>
+    <w:p>
+      <w:r>
+        <w:t>\</w:t>
+      </w:r>
+      <w:proofErr w:type="spellStart"/>
+      <w:r>
+        <w:t>section</w:t>
+      </w:r>
+      <w:proofErr w:type="spellEnd"/>
+      <w:r>
+        <w:t>{</w:t>
+      </w:r>
+      <w:proofErr w:type="spellStart"/>
+      <w:r>
+        <w:t>System</w:t>
+      </w:r>
+      <w:r>
+        <w:t>vorraussetzungen</w:t>
+      </w:r>
+      <w:proofErr w:type="spellEnd"/>
+      <w:r>
+        <w:t>}</w:t>
+      </w:r>
+    </w:p>
+    <w:p>
+      <w:bookmarkStart w:id="0" w:name="_GoBack"/>
       <w:bookmarkEnd w:id="0"/>
+    </w:p>
+    <w:p>
+      <w:r>
+        <w:t>\</w:t>
+      </w:r>
+      <w:proofErr w:type="spellStart"/>
+      <w:r>
+        <w:t>section</w:t>
+      </w:r>
+      <w:proofErr w:type="spellEnd"/>
+      <w:r>
+        <w:t>{Programmiersprachen}</w:t>
+      </w:r>
+    </w:p>
+    <w:p>
+      <w:r>
+        <w:t>\</w:t>
+      </w:r>
+      <w:proofErr w:type="spellStart"/>
+      <w:r>
+        <w:t>section</w:t>
+      </w:r>
+      <w:proofErr w:type="spellEnd"/>
+      <w:r>
+        <w:t>{Entwicklungsumgebungen}</w:t>
+      </w:r>
     </w:p>
     <w:sectPr>
       <w:pgSz w:w="11906" w:h="16838"/>
@@ -14329,7 +14427,7 @@
 </file>
 
 <file path=customXml/itemProps1.xml><?xml version="1.0" encoding="utf-8"?>
-<ds:datastoreItem xmlns:ds="http://schemas.openxmlformats.org/officeDocument/2006/customXml" ds:itemID="{8B0C36CB-3AD0-4940-98AA-4B927386E0B1}">
+<ds:datastoreItem xmlns:ds="http://schemas.openxmlformats.org/officeDocument/2006/customXml" ds:itemID="{F2BF69BD-B23D-4586-89BA-828F65D00425}">
   <ds:schemaRefs>
     <ds:schemaRef ds:uri="http://schemas.openxmlformats.org/officeDocument/2006/bibliography"/>
   </ds:schemaRefs>

</xml_diff>